<commit_message>
Update exámen de recuperación.docx
</commit_message>
<xml_diff>
--- a/lfsanguna/exámen de recuperación.docx
+++ b/lfsanguna/exámen de recuperación.docx
@@ -12,7 +12,13 @@
         <w:rPr>
           <w:lang w:val="es-ES"/>
         </w:rPr>
-        <w:t>Exámen de recuperación</w:t>
+        <w:t>Examen</w:t>
+      </w:r>
+      <w:r>
+        <w:rPr>
+          <w:lang w:val="es-ES"/>
+        </w:rPr>
+        <w:t xml:space="preserve"> de recuperación</w:t>
       </w:r>
     </w:p>
     <w:sectPr>

</xml_diff>